<commit_message>
Lección 2 Notas -  FCS
Notas de la lección 2 del curso Carlos Slim.
</commit_message>
<xml_diff>
--- a/Fundación Carlos Slim/Administrador Bases de Datos NoSQL/Notas Videos.docx
+++ b/Fundación Carlos Slim/Administrador Bases de Datos NoSQL/Notas Videos.docx
@@ -58,6 +58,7 @@
       <w:r>
         <w:rPr>
           <w:rFonts w:ascii="Arial" w:hAnsi="Arial" w:cs="Arial"/>
+          <w:noProof/>
         </w:rPr>
         <w:drawing>
           <wp:inline distT="0" distB="0" distL="0" distR="0" wp14:anchorId="4E2655E7" wp14:editId="2FBA52FD">
@@ -148,6 +149,7 @@
       <w:r>
         <w:rPr>
           <w:rFonts w:ascii="Arial" w:hAnsi="Arial" w:cs="Arial"/>
+          <w:noProof/>
         </w:rPr>
         <w:drawing>
           <wp:inline distT="0" distB="0" distL="0" distR="0" wp14:anchorId="490453BE" wp14:editId="460D8A7F">
@@ -211,6 +213,557 @@
           <w:rFonts w:ascii="Arial" w:hAnsi="Arial" w:cs="Arial"/>
         </w:rPr>
         <w:t xml:space="preserve"> su vez el conjunto de documento este relacionado con una colección.</w:t>
+      </w:r>
+    </w:p>
+    <w:p>
+      <w:pPr>
+        <w:jc w:val="both"/>
+        <w:rPr>
+          <w:rFonts w:ascii="Arial" w:hAnsi="Arial" w:cs="Arial"/>
+          <w:b/>
+          <w:bCs/>
+        </w:rPr>
+      </w:pPr>
+      <w:r>
+        <w:rPr>
+          <w:rFonts w:ascii="Arial" w:hAnsi="Arial" w:cs="Arial"/>
+          <w:b/>
+          <w:bCs/>
+        </w:rPr>
+        <w:t>Almacenamiento</w:t>
+      </w:r>
+    </w:p>
+    <w:p>
+      <w:pPr>
+        <w:jc w:val="both"/>
+        <w:rPr>
+          <w:rFonts w:ascii="Arial" w:hAnsi="Arial" w:cs="Arial"/>
+        </w:rPr>
+      </w:pPr>
+      <w:r>
+        <w:rPr>
+          <w:rFonts w:ascii="Arial" w:hAnsi="Arial" w:cs="Arial"/>
+        </w:rPr>
+        <w:t>Las bases de datos tienen dos formas de almacenamiento conocidas, la primera de ellas es la local y la segunda por modalidad Cloud.</w:t>
+      </w:r>
+    </w:p>
+    <w:p>
+      <w:pPr>
+        <w:jc w:val="both"/>
+        <w:rPr>
+          <w:rFonts w:ascii="Arial" w:hAnsi="Arial" w:cs="Arial"/>
+        </w:rPr>
+      </w:pPr>
+      <w:r>
+        <w:rPr>
+          <w:rFonts w:ascii="Arial" w:hAnsi="Arial" w:cs="Arial"/>
+        </w:rPr>
+        <w:t>La modalidad local es la manera en que o diferentes computadoras gestionan la base de datos a modo servidor.</w:t>
+      </w:r>
+    </w:p>
+    <w:p>
+      <w:pPr>
+        <w:jc w:val="both"/>
+        <w:rPr>
+          <w:rFonts w:ascii="Arial" w:hAnsi="Arial" w:cs="Arial"/>
+        </w:rPr>
+      </w:pPr>
+      <w:r>
+        <w:rPr>
+          <w:rFonts w:ascii="Arial" w:hAnsi="Arial" w:cs="Arial"/>
+        </w:rPr>
+        <w:drawing>
+          <wp:inline distT="0" distB="0" distL="0" distR="0" wp14:anchorId="702D8A55" wp14:editId="1E20DC50">
+            <wp:extent cx="5416828" cy="1847945"/>
+            <wp:effectExtent l="0" t="0" r="0" b="0"/>
+            <wp:docPr id="1883502752" name="Imagen 1"/>
+            <wp:cNvGraphicFramePr>
+              <a:graphicFrameLocks xmlns:a="http://schemas.openxmlformats.org/drawingml/2006/main" noChangeAspect="1"/>
+            </wp:cNvGraphicFramePr>
+            <a:graphic xmlns:a="http://schemas.openxmlformats.org/drawingml/2006/main">
+              <a:graphicData uri="http://schemas.openxmlformats.org/drawingml/2006/picture">
+                <pic:pic xmlns:pic="http://schemas.openxmlformats.org/drawingml/2006/picture">
+                  <pic:nvPicPr>
+                    <pic:cNvPr id="1883502752" name=""/>
+                    <pic:cNvPicPr/>
+                  </pic:nvPicPr>
+                  <pic:blipFill>
+                    <a:blip r:embed="rId6"/>
+                    <a:stretch>
+                      <a:fillRect/>
+                    </a:stretch>
+                  </pic:blipFill>
+                  <pic:spPr>
+                    <a:xfrm>
+                      <a:off x="0" y="0"/>
+                      <a:ext cx="5416828" cy="1847945"/>
+                    </a:xfrm>
+                    <a:prstGeom prst="rect">
+                      <a:avLst/>
+                    </a:prstGeom>
+                  </pic:spPr>
+                </pic:pic>
+              </a:graphicData>
+            </a:graphic>
+          </wp:inline>
+        </w:drawing>
+      </w:r>
+    </w:p>
+    <w:p>
+      <w:pPr>
+        <w:jc w:val="both"/>
+        <w:rPr>
+          <w:rFonts w:ascii="Arial" w:hAnsi="Arial" w:cs="Arial"/>
+        </w:rPr>
+      </w:pPr>
+      <w:r>
+        <w:rPr>
+          <w:rFonts w:ascii="Arial" w:hAnsi="Arial" w:cs="Arial"/>
+        </w:rPr>
+        <w:t>Mientras que la modalidad Cloud es la forma en la que se almacena en varios servidores distribuidos de manera online.</w:t>
+      </w:r>
+    </w:p>
+    <w:p>
+      <w:pPr>
+        <w:jc w:val="both"/>
+        <w:rPr>
+          <w:rFonts w:ascii="Arial" w:hAnsi="Arial" w:cs="Arial"/>
+        </w:rPr>
+      </w:pPr>
+      <w:r>
+        <w:rPr>
+          <w:rFonts w:ascii="Arial" w:hAnsi="Arial" w:cs="Arial"/>
+        </w:rPr>
+        <w:drawing>
+          <wp:inline distT="0" distB="0" distL="0" distR="0" wp14:anchorId="4FC66F7F" wp14:editId="3172161B">
+            <wp:extent cx="5149850" cy="2317750"/>
+            <wp:effectExtent l="0" t="0" r="0" b="6350"/>
+            <wp:docPr id="592803596" name="Imagen 1"/>
+            <wp:cNvGraphicFramePr>
+              <a:graphicFrameLocks xmlns:a="http://schemas.openxmlformats.org/drawingml/2006/main" noChangeAspect="1"/>
+            </wp:cNvGraphicFramePr>
+            <a:graphic xmlns:a="http://schemas.openxmlformats.org/drawingml/2006/main">
+              <a:graphicData uri="http://schemas.openxmlformats.org/drawingml/2006/picture">
+                <pic:pic xmlns:pic="http://schemas.openxmlformats.org/drawingml/2006/picture">
+                  <pic:nvPicPr>
+                    <pic:cNvPr id="592803596" name=""/>
+                    <pic:cNvPicPr/>
+                  </pic:nvPicPr>
+                  <pic:blipFill rotWithShape="1">
+                    <a:blip r:embed="rId7"/>
+                    <a:srcRect t="19069"/>
+                    <a:stretch>
+                      <a:fillRect/>
+                    </a:stretch>
+                  </pic:blipFill>
+                  <pic:spPr bwMode="auto">
+                    <a:xfrm>
+                      <a:off x="0" y="0"/>
+                      <a:ext cx="5150115" cy="2317869"/>
+                    </a:xfrm>
+                    <a:prstGeom prst="rect">
+                      <a:avLst/>
+                    </a:prstGeom>
+                    <a:ln>
+                      <a:noFill/>
+                    </a:ln>
+                    <a:extLst>
+                      <a:ext uri="{53640926-AAD7-44D8-BBD7-CCE9431645EC}">
+                        <a14:shadowObscured xmlns:a14="http://schemas.microsoft.com/office/drawing/2010/main"/>
+                      </a:ext>
+                    </a:extLst>
+                  </pic:spPr>
+                </pic:pic>
+              </a:graphicData>
+            </a:graphic>
+          </wp:inline>
+        </w:drawing>
+      </w:r>
+    </w:p>
+    <w:p>
+      <w:pPr>
+        <w:jc w:val="both"/>
+        <w:rPr>
+          <w:rFonts w:ascii="Arial" w:hAnsi="Arial" w:cs="Arial"/>
+        </w:rPr>
+      </w:pPr>
+      <w:r>
+        <w:rPr>
+          <w:rFonts w:ascii="Arial" w:hAnsi="Arial" w:cs="Arial"/>
+        </w:rPr>
+        <w:t xml:space="preserve">Entre las herramientas mas utilizadas de este sector destaca Compas la cual permite realizar visualizaciones de esquemas, exploración de datos, entre otras funciones </w:t>
+      </w:r>
+      <w:proofErr w:type="spellStart"/>
+      <w:r>
+        <w:rPr>
+          <w:rFonts w:ascii="Arial" w:hAnsi="Arial" w:cs="Arial"/>
+        </w:rPr>
+        <w:t>relvantes</w:t>
+      </w:r>
+      <w:proofErr w:type="spellEnd"/>
+      <w:r>
+        <w:rPr>
+          <w:rFonts w:ascii="Arial" w:hAnsi="Arial" w:cs="Arial"/>
+        </w:rPr>
+        <w:t>.</w:t>
+      </w:r>
+    </w:p>
+    <w:p>
+      <w:pPr>
+        <w:jc w:val="both"/>
+        <w:rPr>
+          <w:rFonts w:ascii="Arial" w:hAnsi="Arial" w:cs="Arial"/>
+        </w:rPr>
+      </w:pPr>
+      <w:r>
+        <w:rPr>
+          <w:rFonts w:ascii="Arial" w:hAnsi="Arial" w:cs="Arial"/>
+        </w:rPr>
+        <w:lastRenderedPageBreak/>
+        <w:drawing>
+          <wp:inline distT="0" distB="0" distL="0" distR="0" wp14:anchorId="3160B3E4" wp14:editId="49F3A0F9">
+            <wp:extent cx="5612130" cy="2800350"/>
+            <wp:effectExtent l="0" t="0" r="7620" b="0"/>
+            <wp:docPr id="322931295" name="Imagen 1"/>
+            <wp:cNvGraphicFramePr>
+              <a:graphicFrameLocks xmlns:a="http://schemas.openxmlformats.org/drawingml/2006/main" noChangeAspect="1"/>
+            </wp:cNvGraphicFramePr>
+            <a:graphic xmlns:a="http://schemas.openxmlformats.org/drawingml/2006/main">
+              <a:graphicData uri="http://schemas.openxmlformats.org/drawingml/2006/picture">
+                <pic:pic xmlns:pic="http://schemas.openxmlformats.org/drawingml/2006/picture">
+                  <pic:nvPicPr>
+                    <pic:cNvPr id="322931295" name=""/>
+                    <pic:cNvPicPr/>
+                  </pic:nvPicPr>
+                  <pic:blipFill>
+                    <a:blip r:embed="rId8"/>
+                    <a:stretch>
+                      <a:fillRect/>
+                    </a:stretch>
+                  </pic:blipFill>
+                  <pic:spPr>
+                    <a:xfrm>
+                      <a:off x="0" y="0"/>
+                      <a:ext cx="5612130" cy="2800350"/>
+                    </a:xfrm>
+                    <a:prstGeom prst="rect">
+                      <a:avLst/>
+                    </a:prstGeom>
+                  </pic:spPr>
+                </pic:pic>
+              </a:graphicData>
+            </a:graphic>
+          </wp:inline>
+        </w:drawing>
+      </w:r>
+    </w:p>
+    <w:p>
+      <w:pPr>
+        <w:jc w:val="both"/>
+        <w:rPr>
+          <w:rFonts w:ascii="Arial" w:hAnsi="Arial" w:cs="Arial"/>
+        </w:rPr>
+      </w:pPr>
+      <w:r>
+        <w:rPr>
+          <w:rFonts w:ascii="Arial" w:hAnsi="Arial" w:cs="Arial"/>
+        </w:rPr>
+        <w:t xml:space="preserve">Por otra </w:t>
+      </w:r>
+      <w:proofErr w:type="gramStart"/>
+      <w:r>
+        <w:rPr>
+          <w:rFonts w:ascii="Arial" w:hAnsi="Arial" w:cs="Arial"/>
+        </w:rPr>
+        <w:t>parte</w:t>
+      </w:r>
+      <w:proofErr w:type="gramEnd"/>
+      <w:r>
+        <w:rPr>
+          <w:rFonts w:ascii="Arial" w:hAnsi="Arial" w:cs="Arial"/>
+        </w:rPr>
+        <w:t xml:space="preserve"> para la administración de datos remotamente la herramienta Atlas es ideal para la gestión remota y extender la funcionalidad de la herramienta local. </w:t>
+      </w:r>
+    </w:p>
+    <w:p>
+      <w:pPr>
+        <w:jc w:val="both"/>
+        <w:rPr>
+          <w:rFonts w:ascii="Arial" w:hAnsi="Arial" w:cs="Arial"/>
+        </w:rPr>
+      </w:pPr>
+      <w:r>
+        <w:rPr>
+          <w:rFonts w:ascii="Arial" w:hAnsi="Arial" w:cs="Arial"/>
+        </w:rPr>
+        <w:drawing>
+          <wp:inline distT="0" distB="0" distL="0" distR="0" wp14:anchorId="52F27BFD" wp14:editId="3AA3D8CB">
+            <wp:extent cx="5612130" cy="2655570"/>
+            <wp:effectExtent l="0" t="0" r="7620" b="0"/>
+            <wp:docPr id="1970960717" name="Imagen 1"/>
+            <wp:cNvGraphicFramePr>
+              <a:graphicFrameLocks xmlns:a="http://schemas.openxmlformats.org/drawingml/2006/main" noChangeAspect="1"/>
+            </wp:cNvGraphicFramePr>
+            <a:graphic xmlns:a="http://schemas.openxmlformats.org/drawingml/2006/main">
+              <a:graphicData uri="http://schemas.openxmlformats.org/drawingml/2006/picture">
+                <pic:pic xmlns:pic="http://schemas.openxmlformats.org/drawingml/2006/picture">
+                  <pic:nvPicPr>
+                    <pic:cNvPr id="1970960717" name=""/>
+                    <pic:cNvPicPr/>
+                  </pic:nvPicPr>
+                  <pic:blipFill>
+                    <a:blip r:embed="rId9"/>
+                    <a:stretch>
+                      <a:fillRect/>
+                    </a:stretch>
+                  </pic:blipFill>
+                  <pic:spPr>
+                    <a:xfrm>
+                      <a:off x="0" y="0"/>
+                      <a:ext cx="5612130" cy="2655570"/>
+                    </a:xfrm>
+                    <a:prstGeom prst="rect">
+                      <a:avLst/>
+                    </a:prstGeom>
+                  </pic:spPr>
+                </pic:pic>
+              </a:graphicData>
+            </a:graphic>
+          </wp:inline>
+        </w:drawing>
+      </w:r>
+    </w:p>
+    <w:p>
+      <w:pPr>
+        <w:jc w:val="both"/>
+        <w:rPr>
+          <w:rFonts w:ascii="Arial" w:hAnsi="Arial" w:cs="Arial"/>
+        </w:rPr>
+      </w:pPr>
+      <w:r>
+        <w:rPr>
+          <w:rFonts w:ascii="Arial" w:hAnsi="Arial" w:cs="Arial"/>
+        </w:rPr>
+        <w:t xml:space="preserve">El curso menciona la herramienta móvil para la gestión de datos en dispositivos </w:t>
+      </w:r>
+      <w:proofErr w:type="spellStart"/>
+      <w:r>
+        <w:rPr>
+          <w:rFonts w:ascii="Arial" w:hAnsi="Arial" w:cs="Arial"/>
+        </w:rPr>
+        <w:t>mobile</w:t>
+      </w:r>
+      <w:proofErr w:type="spellEnd"/>
+      <w:r>
+        <w:rPr>
+          <w:rFonts w:ascii="Arial" w:hAnsi="Arial" w:cs="Arial"/>
+        </w:rPr>
+        <w:t>, sin embargo, no se da un nombre exacto de la misma.</w:t>
+      </w:r>
+    </w:p>
+    <w:p>
+      <w:pPr>
+        <w:jc w:val="both"/>
+        <w:rPr>
+          <w:rFonts w:ascii="Arial" w:hAnsi="Arial" w:cs="Arial"/>
+        </w:rPr>
+      </w:pPr>
+      <w:r>
+        <w:rPr>
+          <w:rFonts w:ascii="Arial" w:hAnsi="Arial" w:cs="Arial"/>
+        </w:rPr>
+        <w:lastRenderedPageBreak/>
+        <w:drawing>
+          <wp:inline distT="0" distB="0" distL="0" distR="0" wp14:anchorId="37FCB608" wp14:editId="6298C7FF">
+            <wp:extent cx="5612130" cy="2961640"/>
+            <wp:effectExtent l="0" t="0" r="7620" b="0"/>
+            <wp:docPr id="1479379650" name="Imagen 1"/>
+            <wp:cNvGraphicFramePr>
+              <a:graphicFrameLocks xmlns:a="http://schemas.openxmlformats.org/drawingml/2006/main" noChangeAspect="1"/>
+            </wp:cNvGraphicFramePr>
+            <a:graphic xmlns:a="http://schemas.openxmlformats.org/drawingml/2006/main">
+              <a:graphicData uri="http://schemas.openxmlformats.org/drawingml/2006/picture">
+                <pic:pic xmlns:pic="http://schemas.openxmlformats.org/drawingml/2006/picture">
+                  <pic:nvPicPr>
+                    <pic:cNvPr id="1479379650" name=""/>
+                    <pic:cNvPicPr/>
+                  </pic:nvPicPr>
+                  <pic:blipFill>
+                    <a:blip r:embed="rId10"/>
+                    <a:stretch>
+                      <a:fillRect/>
+                    </a:stretch>
+                  </pic:blipFill>
+                  <pic:spPr>
+                    <a:xfrm>
+                      <a:off x="0" y="0"/>
+                      <a:ext cx="5612130" cy="2961640"/>
+                    </a:xfrm>
+                    <a:prstGeom prst="rect">
+                      <a:avLst/>
+                    </a:prstGeom>
+                  </pic:spPr>
+                </pic:pic>
+              </a:graphicData>
+            </a:graphic>
+          </wp:inline>
+        </w:drawing>
+      </w:r>
+    </w:p>
+    <w:p>
+      <w:pPr>
+        <w:jc w:val="both"/>
+        <w:rPr>
+          <w:rFonts w:ascii="Arial" w:hAnsi="Arial" w:cs="Arial"/>
+        </w:rPr>
+      </w:pPr>
+      <w:r>
+        <w:rPr>
+          <w:rFonts w:ascii="Arial" w:hAnsi="Arial" w:cs="Arial"/>
+        </w:rPr>
+        <w:t>Por otra parte, la herramienta Stich es capaz de crear funciones de almacenamiento sin servidor utilizadas en aplicaciones.</w:t>
+      </w:r>
+    </w:p>
+    <w:p>
+      <w:pPr>
+        <w:jc w:val="both"/>
+        <w:rPr>
+          <w:rFonts w:ascii="Arial" w:hAnsi="Arial" w:cs="Arial"/>
+        </w:rPr>
+      </w:pPr>
+      <w:r>
+        <w:rPr>
+          <w:rFonts w:ascii="Arial" w:hAnsi="Arial" w:cs="Arial"/>
+        </w:rPr>
+        <w:drawing>
+          <wp:inline distT="0" distB="0" distL="0" distR="0" wp14:anchorId="75935201" wp14:editId="3FB841FE">
+            <wp:extent cx="5612130" cy="1885950"/>
+            <wp:effectExtent l="0" t="0" r="7620" b="0"/>
+            <wp:docPr id="798186286" name="Imagen 1"/>
+            <wp:cNvGraphicFramePr>
+              <a:graphicFrameLocks xmlns:a="http://schemas.openxmlformats.org/drawingml/2006/main" noChangeAspect="1"/>
+            </wp:cNvGraphicFramePr>
+            <a:graphic xmlns:a="http://schemas.openxmlformats.org/drawingml/2006/main">
+              <a:graphicData uri="http://schemas.openxmlformats.org/drawingml/2006/picture">
+                <pic:pic xmlns:pic="http://schemas.openxmlformats.org/drawingml/2006/picture">
+                  <pic:nvPicPr>
+                    <pic:cNvPr id="798186286" name=""/>
+                    <pic:cNvPicPr/>
+                  </pic:nvPicPr>
+                  <pic:blipFill>
+                    <a:blip r:embed="rId11"/>
+                    <a:stretch>
+                      <a:fillRect/>
+                    </a:stretch>
+                  </pic:blipFill>
+                  <pic:spPr>
+                    <a:xfrm>
+                      <a:off x="0" y="0"/>
+                      <a:ext cx="5612130" cy="1885950"/>
+                    </a:xfrm>
+                    <a:prstGeom prst="rect">
+                      <a:avLst/>
+                    </a:prstGeom>
+                  </pic:spPr>
+                </pic:pic>
+              </a:graphicData>
+            </a:graphic>
+          </wp:inline>
+        </w:drawing>
+      </w:r>
+    </w:p>
+    <w:p>
+      <w:pPr>
+        <w:jc w:val="both"/>
+        <w:rPr>
+          <w:rFonts w:ascii="Arial" w:hAnsi="Arial" w:cs="Arial"/>
+        </w:rPr>
+      </w:pPr>
+      <w:r>
+        <w:rPr>
+          <w:rFonts w:ascii="Arial" w:hAnsi="Arial" w:cs="Arial"/>
+        </w:rPr>
+        <w:t xml:space="preserve">Y finalmente </w:t>
+      </w:r>
+      <w:r>
+        <w:rPr>
+          <w:rFonts w:ascii="Arial" w:hAnsi="Arial" w:cs="Arial"/>
+        </w:rPr>
+        <w:t>las actividades</w:t>
+      </w:r>
+      <w:r>
+        <w:rPr>
+          <w:rFonts w:ascii="Arial" w:hAnsi="Arial" w:cs="Arial"/>
+        </w:rPr>
+        <w:t xml:space="preserve"> son funciones o </w:t>
+      </w:r>
+      <w:proofErr w:type="spellStart"/>
+      <w:r>
+        <w:rPr>
+          <w:rFonts w:ascii="Arial" w:hAnsi="Arial" w:cs="Arial"/>
+        </w:rPr>
+        <w:t>trigger</w:t>
+      </w:r>
+      <w:proofErr w:type="spellEnd"/>
+      <w:r>
+        <w:rPr>
+          <w:rFonts w:ascii="Arial" w:hAnsi="Arial" w:cs="Arial"/>
+        </w:rPr>
+        <w:t xml:space="preserve"> para acciones repetitiva</w:t>
+      </w:r>
+      <w:r>
+        <w:rPr>
+          <w:rFonts w:ascii="Arial" w:hAnsi="Arial" w:cs="Arial"/>
+        </w:rPr>
+        <w:t>s y de organización.</w:t>
+      </w:r>
+    </w:p>
+    <w:p>
+      <w:pPr>
+        <w:jc w:val="both"/>
+        <w:rPr>
+          <w:rFonts w:ascii="Arial" w:hAnsi="Arial" w:cs="Arial"/>
+        </w:rPr>
+      </w:pPr>
+      <w:r>
+        <w:rPr>
+          <w:rFonts w:ascii="Arial" w:hAnsi="Arial" w:cs="Arial"/>
+        </w:rPr>
+        <w:drawing>
+          <wp:inline distT="0" distB="0" distL="0" distR="0" wp14:anchorId="6662D97C" wp14:editId="4156BB71">
+            <wp:extent cx="5612130" cy="1771650"/>
+            <wp:effectExtent l="0" t="0" r="7620" b="0"/>
+            <wp:docPr id="1920324284" name="Imagen 1"/>
+            <wp:cNvGraphicFramePr>
+              <a:graphicFrameLocks xmlns:a="http://schemas.openxmlformats.org/drawingml/2006/main" noChangeAspect="1"/>
+            </wp:cNvGraphicFramePr>
+            <a:graphic xmlns:a="http://schemas.openxmlformats.org/drawingml/2006/main">
+              <a:graphicData uri="http://schemas.openxmlformats.org/drawingml/2006/picture">
+                <pic:pic xmlns:pic="http://schemas.openxmlformats.org/drawingml/2006/picture">
+                  <pic:nvPicPr>
+                    <pic:cNvPr id="1920324284" name=""/>
+                    <pic:cNvPicPr/>
+                  </pic:nvPicPr>
+                  <pic:blipFill>
+                    <a:blip r:embed="rId12"/>
+                    <a:stretch>
+                      <a:fillRect/>
+                    </a:stretch>
+                  </pic:blipFill>
+                  <pic:spPr>
+                    <a:xfrm>
+                      <a:off x="0" y="0"/>
+                      <a:ext cx="5612130" cy="1771650"/>
+                    </a:xfrm>
+                    <a:prstGeom prst="rect">
+                      <a:avLst/>
+                    </a:prstGeom>
+                  </pic:spPr>
+                </pic:pic>
+              </a:graphicData>
+            </a:graphic>
+          </wp:inline>
+        </w:drawing>
       </w:r>
     </w:p>
     <w:sectPr>

</xml_diff>

<commit_message>
Colecciones y Documentos - FCS
Avance de curso donde se vieron detalles básicos de una base de datos no relacional.
</commit_message>
<xml_diff>
--- a/Fundación Carlos Slim/Administrador Bases de Datos NoSQL/Notas Videos.docx
+++ b/Fundación Carlos Slim/Administrador Bases de Datos NoSQL/Notas Videos.docx
@@ -110,14 +110,12 @@
         </w:rPr>
         <w:t xml:space="preserve">Bases relacionales que organizan los registros agrupados en tablas y relacionados entre </w:t>
       </w:r>
-      <w:proofErr w:type="spellStart"/>
-      <w:r>
-        <w:rPr>
-          <w:rFonts w:ascii="Arial" w:hAnsi="Arial" w:cs="Arial"/>
-        </w:rPr>
-        <w:t>si</w:t>
-      </w:r>
-      <w:proofErr w:type="spellEnd"/>
+      <w:r>
+        <w:rPr>
+          <w:rFonts w:ascii="Arial" w:hAnsi="Arial" w:cs="Arial"/>
+        </w:rPr>
+        <w:t>sí</w:t>
+      </w:r>
       <w:r>
         <w:rPr>
           <w:rFonts w:ascii="Arial" w:hAnsi="Arial" w:cs="Arial"/>
@@ -393,14 +391,12 @@
         </w:rPr>
         <w:t xml:space="preserve">Entre las herramientas mas utilizadas de este sector destaca Compas la cual permite realizar visualizaciones de esquemas, exploración de datos, entre otras funciones </w:t>
       </w:r>
-      <w:proofErr w:type="spellStart"/>
-      <w:r>
-        <w:rPr>
-          <w:rFonts w:ascii="Arial" w:hAnsi="Arial" w:cs="Arial"/>
-        </w:rPr>
-        <w:t>relvantes</w:t>
-      </w:r>
-      <w:proofErr w:type="spellEnd"/>
+      <w:r>
+        <w:rPr>
+          <w:rFonts w:ascii="Arial" w:hAnsi="Arial" w:cs="Arial"/>
+        </w:rPr>
+        <w:t>relevantes</w:t>
+      </w:r>
       <w:r>
         <w:rPr>
           <w:rFonts w:ascii="Arial" w:hAnsi="Arial" w:cs="Arial"/>
@@ -470,14 +466,12 @@
         </w:rPr>
         <w:t xml:space="preserve">Por otra </w:t>
       </w:r>
-      <w:proofErr w:type="gramStart"/>
-      <w:r>
-        <w:rPr>
-          <w:rFonts w:ascii="Arial" w:hAnsi="Arial" w:cs="Arial"/>
-        </w:rPr>
-        <w:t>parte</w:t>
-      </w:r>
-      <w:proofErr w:type="gramEnd"/>
+      <w:r>
+        <w:rPr>
+          <w:rFonts w:ascii="Arial" w:hAnsi="Arial" w:cs="Arial"/>
+        </w:rPr>
+        <w:t>parte,</w:t>
+      </w:r>
       <w:r>
         <w:rPr>
           <w:rFonts w:ascii="Arial" w:hAnsi="Arial" w:cs="Arial"/>
@@ -558,7 +552,21 @@
         <w:rPr>
           <w:rFonts w:ascii="Arial" w:hAnsi="Arial" w:cs="Arial"/>
         </w:rPr>
-        <w:t>, sin embargo, no se da un nombre exacto de la misma.</w:t>
+        <w:t xml:space="preserve">, sin embargo, no se da un nombre exacto de la </w:t>
+      </w:r>
+      <w:proofErr w:type="gramStart"/>
+      <w:r>
+        <w:rPr>
+          <w:rFonts w:ascii="Arial" w:hAnsi="Arial" w:cs="Arial"/>
+        </w:rPr>
+        <w:t>misma</w:t>
+      </w:r>
+      <w:proofErr w:type="gramEnd"/>
+      <w:r>
+        <w:rPr>
+          <w:rFonts w:ascii="Arial" w:hAnsi="Arial" w:cs="Arial"/>
+        </w:rPr>
+        <w:t xml:space="preserve"> aunque con la ventaja de que estas pueden ser utilizadas sin conexiones directas en caso de fallos almacenando la información temporalmente para luego procesarla.</w:t>
       </w:r>
     </w:p>
     <w:p>
@@ -621,7 +629,13 @@
         <w:rPr>
           <w:rFonts w:ascii="Arial" w:hAnsi="Arial" w:cs="Arial"/>
         </w:rPr>
-        <w:t>Por otra parte, la herramienta Stich es capaz de crear funciones de almacenamiento sin servidor utilizadas en aplicaciones.</w:t>
+        <w:t>Por otra parte, la herramienta Stich es capaz de crear funciones de almacenamiento sin servidor utilizadas en aplicacione</w:t>
+      </w:r>
+      <w:r>
+        <w:rPr>
+          <w:rFonts w:ascii="Arial" w:hAnsi="Arial" w:cs="Arial"/>
+        </w:rPr>
+        <w:t>s, para así tener una forma rápida y eficaz en el acceso a la misma.</w:t>
       </w:r>
     </w:p>
     <w:p>
@@ -715,7 +729,13 @@
         <w:rPr>
           <w:rFonts w:ascii="Arial" w:hAnsi="Arial" w:cs="Arial"/>
         </w:rPr>
-        <w:t>s y de organización.</w:t>
+        <w:t>s y de organización</w:t>
+      </w:r>
+      <w:r>
+        <w:rPr>
+          <w:rFonts w:ascii="Arial" w:hAnsi="Arial" w:cs="Arial"/>
+        </w:rPr>
+        <w:t>, que son ejecutadas cuando se realiza determinada acción.</w:t>
       </w:r>
     </w:p>
     <w:p>
@@ -765,6 +785,399 @@
           </wp:inline>
         </w:drawing>
       </w:r>
+    </w:p>
+    <w:p>
+      <w:pPr>
+        <w:jc w:val="both"/>
+        <w:rPr>
+          <w:rFonts w:ascii="Arial" w:hAnsi="Arial" w:cs="Arial"/>
+          <w:b/>
+          <w:bCs/>
+        </w:rPr>
+      </w:pPr>
+      <w:r>
+        <w:rPr>
+          <w:rFonts w:ascii="Arial" w:hAnsi="Arial" w:cs="Arial"/>
+          <w:b/>
+          <w:bCs/>
+        </w:rPr>
+        <w:lastRenderedPageBreak/>
+        <w:t>Cole</w:t>
+      </w:r>
+      <w:r>
+        <w:rPr>
+          <w:rFonts w:ascii="Arial" w:hAnsi="Arial" w:cs="Arial"/>
+          <w:b/>
+          <w:bCs/>
+        </w:rPr>
+        <w:t>cciones y Documentos</w:t>
+      </w:r>
+    </w:p>
+    <w:p>
+      <w:pPr>
+        <w:jc w:val="both"/>
+        <w:rPr>
+          <w:rFonts w:ascii="Arial" w:hAnsi="Arial" w:cs="Arial"/>
+        </w:rPr>
+      </w:pPr>
+      <w:r>
+        <w:rPr>
+          <w:rFonts w:ascii="Arial" w:hAnsi="Arial" w:cs="Arial"/>
+        </w:rPr>
+        <w:t xml:space="preserve">Una base de datos </w:t>
+      </w:r>
+      <w:r>
+        <w:rPr>
+          <w:rFonts w:ascii="Arial" w:hAnsi="Arial" w:cs="Arial"/>
+        </w:rPr>
+        <w:t>no relacional basada en documentos consta de tres elementos principales en los cuales se basa la organización y fundament</w:t>
+      </w:r>
+      <w:r>
+        <w:rPr>
+          <w:rFonts w:ascii="Arial" w:hAnsi="Arial" w:cs="Arial"/>
+        </w:rPr>
+        <w:t xml:space="preserve">o del mismo. Estos elementos son las </w:t>
+      </w:r>
+      <w:proofErr w:type="spellStart"/>
+      <w:r>
+        <w:rPr>
+          <w:rFonts w:ascii="Arial" w:hAnsi="Arial" w:cs="Arial"/>
+        </w:rPr>
+        <w:t>colcciones</w:t>
+      </w:r>
+      <w:proofErr w:type="spellEnd"/>
+      <w:r>
+        <w:rPr>
+          <w:rFonts w:ascii="Arial" w:hAnsi="Arial" w:cs="Arial"/>
+        </w:rPr>
+        <w:t>, documentos y documentos embebidos.</w:t>
+      </w:r>
+    </w:p>
+    <w:p>
+      <w:pPr>
+        <w:jc w:val="both"/>
+        <w:rPr>
+          <w:rFonts w:ascii="Arial" w:hAnsi="Arial" w:cs="Arial"/>
+        </w:rPr>
+      </w:pPr>
+      <w:r>
+        <w:rPr>
+          <w:rFonts w:ascii="Arial" w:hAnsi="Arial" w:cs="Arial"/>
+        </w:rPr>
+        <w:t>Colección</w:t>
+      </w:r>
+    </w:p>
+    <w:p>
+      <w:pPr>
+        <w:jc w:val="both"/>
+        <w:rPr>
+          <w:rFonts w:ascii="Arial" w:hAnsi="Arial" w:cs="Arial"/>
+        </w:rPr>
+      </w:pPr>
+      <w:r>
+        <w:rPr>
+          <w:rFonts w:ascii="Arial" w:hAnsi="Arial" w:cs="Arial"/>
+        </w:rPr>
+        <w:t>Es la representación de una tabla, pero en NoSQL, donde esta almacena los documentos y no filas de datos.</w:t>
+      </w:r>
+    </w:p>
+    <w:p>
+      <w:pPr>
+        <w:jc w:val="both"/>
+        <w:rPr>
+          <w:rFonts w:ascii="Arial" w:hAnsi="Arial" w:cs="Arial"/>
+        </w:rPr>
+      </w:pPr>
+      <w:r>
+        <w:rPr>
+          <w:rFonts w:ascii="Arial" w:hAnsi="Arial" w:cs="Arial"/>
+        </w:rPr>
+        <w:drawing>
+          <wp:inline distT="0" distB="0" distL="0" distR="0" wp14:anchorId="36EB23ED" wp14:editId="685F80C1">
+            <wp:extent cx="5533350" cy="1873250"/>
+            <wp:effectExtent l="0" t="0" r="0" b="0"/>
+            <wp:docPr id="1576092601" name="Imagen 1"/>
+            <wp:cNvGraphicFramePr>
+              <a:graphicFrameLocks xmlns:a="http://schemas.openxmlformats.org/drawingml/2006/main" noChangeAspect="1"/>
+            </wp:cNvGraphicFramePr>
+            <a:graphic xmlns:a="http://schemas.openxmlformats.org/drawingml/2006/main">
+              <a:graphicData uri="http://schemas.openxmlformats.org/drawingml/2006/picture">
+                <pic:pic xmlns:pic="http://schemas.openxmlformats.org/drawingml/2006/picture">
+                  <pic:nvPicPr>
+                    <pic:cNvPr id="1576092601" name=""/>
+                    <pic:cNvPicPr/>
+                  </pic:nvPicPr>
+                  <pic:blipFill>
+                    <a:blip r:embed="rId13"/>
+                    <a:stretch>
+                      <a:fillRect/>
+                    </a:stretch>
+                  </pic:blipFill>
+                  <pic:spPr>
+                    <a:xfrm>
+                      <a:off x="0" y="0"/>
+                      <a:ext cx="5564873" cy="1883922"/>
+                    </a:xfrm>
+                    <a:prstGeom prst="rect">
+                      <a:avLst/>
+                    </a:prstGeom>
+                  </pic:spPr>
+                </pic:pic>
+              </a:graphicData>
+            </a:graphic>
+          </wp:inline>
+        </w:drawing>
+      </w:r>
+    </w:p>
+    <w:p>
+      <w:pPr>
+        <w:jc w:val="both"/>
+        <w:rPr>
+          <w:rFonts w:ascii="Arial" w:hAnsi="Arial" w:cs="Arial"/>
+        </w:rPr>
+      </w:pPr>
+      <w:r>
+        <w:rPr>
+          <w:rFonts w:ascii="Arial" w:hAnsi="Arial" w:cs="Arial"/>
+        </w:rPr>
+        <w:drawing>
+          <wp:anchor distT="0" distB="0" distL="114300" distR="114300" simplePos="0" relativeHeight="251659264" behindDoc="1" locked="0" layoutInCell="1" allowOverlap="1" wp14:anchorId="54FF1B4A" wp14:editId="41BC14A6">
+            <wp:simplePos x="0" y="0"/>
+            <wp:positionH relativeFrom="column">
+              <wp:posOffset>2723515</wp:posOffset>
+            </wp:positionH>
+            <wp:positionV relativeFrom="paragraph">
+              <wp:posOffset>58420</wp:posOffset>
+            </wp:positionV>
+            <wp:extent cx="2844800" cy="1797050"/>
+            <wp:effectExtent l="0" t="0" r="0" b="0"/>
+            <wp:wrapTight wrapText="bothSides">
+              <wp:wrapPolygon edited="0">
+                <wp:start x="0" y="0"/>
+                <wp:lineTo x="0" y="21295"/>
+                <wp:lineTo x="21407" y="21295"/>
+                <wp:lineTo x="21407" y="0"/>
+                <wp:lineTo x="0" y="0"/>
+              </wp:wrapPolygon>
+            </wp:wrapTight>
+            <wp:docPr id="2041270643" name="Imagen 1"/>
+            <wp:cNvGraphicFramePr>
+              <a:graphicFrameLocks xmlns:a="http://schemas.openxmlformats.org/drawingml/2006/main" noChangeAspect="1"/>
+            </wp:cNvGraphicFramePr>
+            <a:graphic xmlns:a="http://schemas.openxmlformats.org/drawingml/2006/main">
+              <a:graphicData uri="http://schemas.openxmlformats.org/drawingml/2006/picture">
+                <pic:pic xmlns:pic="http://schemas.openxmlformats.org/drawingml/2006/picture">
+                  <pic:nvPicPr>
+                    <pic:cNvPr id="2041270643" name=""/>
+                    <pic:cNvPicPr/>
+                  </pic:nvPicPr>
+                  <pic:blipFill rotWithShape="1">
+                    <a:blip r:embed="rId14">
+                      <a:extLst>
+                        <a:ext uri="{28A0092B-C50C-407E-A947-70E740481C1C}">
+                          <a14:useLocalDpi xmlns:a14="http://schemas.microsoft.com/office/drawing/2010/main" val="0"/>
+                        </a:ext>
+                      </a:extLst>
+                    </a:blip>
+                    <a:srcRect r="49310"/>
+                    <a:stretch>
+                      <a:fillRect/>
+                    </a:stretch>
+                  </pic:blipFill>
+                  <pic:spPr bwMode="auto">
+                    <a:xfrm>
+                      <a:off x="0" y="0"/>
+                      <a:ext cx="2844800" cy="1797050"/>
+                    </a:xfrm>
+                    <a:prstGeom prst="rect">
+                      <a:avLst/>
+                    </a:prstGeom>
+                    <a:ln>
+                      <a:noFill/>
+                    </a:ln>
+                    <a:extLst>
+                      <a:ext uri="{53640926-AAD7-44D8-BBD7-CCE9431645EC}">
+                        <a14:shadowObscured xmlns:a14="http://schemas.microsoft.com/office/drawing/2010/main"/>
+                      </a:ext>
+                    </a:extLst>
+                  </pic:spPr>
+                </pic:pic>
+              </a:graphicData>
+            </a:graphic>
+            <wp14:sizeRelV relativeFrom="margin">
+              <wp14:pctHeight>0</wp14:pctHeight>
+            </wp14:sizeRelV>
+          </wp:anchor>
+        </w:drawing>
+      </w:r>
+      <w:r>
+        <w:rPr>
+          <w:rFonts w:ascii="Arial" w:hAnsi="Arial" w:cs="Arial"/>
+        </w:rPr>
+        <w:t>Un documento como tal es la manera en la que se almacena un conjunto de datos, donde en comparación a las filas que tienen datos fijos (Columnas), cada documento puede tener o no esos elementos.</w:t>
+      </w:r>
+    </w:p>
+    <w:p>
+      <w:pPr>
+        <w:jc w:val="both"/>
+        <w:rPr>
+          <w:rFonts w:ascii="Arial" w:hAnsi="Arial" w:cs="Arial"/>
+        </w:rPr>
+      </w:pPr>
+    </w:p>
+    <w:p>
+      <w:pPr>
+        <w:jc w:val="both"/>
+        <w:rPr>
+          <w:rFonts w:ascii="Arial" w:hAnsi="Arial" w:cs="Arial"/>
+        </w:rPr>
+      </w:pPr>
+    </w:p>
+    <w:p>
+      <w:pPr>
+        <w:jc w:val="both"/>
+        <w:rPr>
+          <w:noProof/>
+        </w:rPr>
+      </w:pPr>
+      <w:r>
+        <w:rPr>
+          <w:rFonts w:ascii="Arial" w:hAnsi="Arial" w:cs="Arial"/>
+        </w:rPr>
+        <w:drawing>
+          <wp:anchor distT="0" distB="0" distL="114300" distR="114300" simplePos="0" relativeHeight="251661312" behindDoc="1" locked="0" layoutInCell="1" allowOverlap="1" wp14:anchorId="5BFEDE9C" wp14:editId="2A06C76D">
+            <wp:simplePos x="0" y="0"/>
+            <wp:positionH relativeFrom="margin">
+              <wp:posOffset>4317365</wp:posOffset>
+            </wp:positionH>
+            <wp:positionV relativeFrom="paragraph">
+              <wp:posOffset>13970</wp:posOffset>
+            </wp:positionV>
+            <wp:extent cx="1257300" cy="2482850"/>
+            <wp:effectExtent l="0" t="0" r="0" b="0"/>
+            <wp:wrapSquare wrapText="bothSides"/>
+            <wp:docPr id="2112577329" name="Imagen 1"/>
+            <wp:cNvGraphicFramePr>
+              <a:graphicFrameLocks xmlns:a="http://schemas.openxmlformats.org/drawingml/2006/main" noChangeAspect="1"/>
+            </wp:cNvGraphicFramePr>
+            <a:graphic xmlns:a="http://schemas.openxmlformats.org/drawingml/2006/main">
+              <a:graphicData uri="http://schemas.openxmlformats.org/drawingml/2006/picture">
+                <pic:pic xmlns:pic="http://schemas.openxmlformats.org/drawingml/2006/picture">
+                  <pic:nvPicPr>
+                    <pic:cNvPr id="2112577329" name=""/>
+                    <pic:cNvPicPr/>
+                  </pic:nvPicPr>
+                  <pic:blipFill rotWithShape="1">
+                    <a:blip r:embed="rId15">
+                      <a:extLst>
+                        <a:ext uri="{28A0092B-C50C-407E-A947-70E740481C1C}">
+                          <a14:useLocalDpi xmlns:a14="http://schemas.microsoft.com/office/drawing/2010/main" val="0"/>
+                        </a:ext>
+                      </a:extLst>
+                    </a:blip>
+                    <a:srcRect l="14849" r="25151" b="15090"/>
+                    <a:stretch>
+                      <a:fillRect/>
+                    </a:stretch>
+                  </pic:blipFill>
+                  <pic:spPr bwMode="auto">
+                    <a:xfrm>
+                      <a:off x="0" y="0"/>
+                      <a:ext cx="1257300" cy="2482850"/>
+                    </a:xfrm>
+                    <a:prstGeom prst="rect">
+                      <a:avLst/>
+                    </a:prstGeom>
+                    <a:ln>
+                      <a:noFill/>
+                    </a:ln>
+                    <a:extLst>
+                      <a:ext uri="{53640926-AAD7-44D8-BBD7-CCE9431645EC}">
+                        <a14:shadowObscured xmlns:a14="http://schemas.microsoft.com/office/drawing/2010/main"/>
+                      </a:ext>
+                    </a:extLst>
+                  </pic:spPr>
+                </pic:pic>
+              </a:graphicData>
+            </a:graphic>
+            <wp14:sizeRelH relativeFrom="margin">
+              <wp14:pctWidth>0</wp14:pctWidth>
+            </wp14:sizeRelH>
+            <wp14:sizeRelV relativeFrom="margin">
+              <wp14:pctHeight>0</wp14:pctHeight>
+            </wp14:sizeRelV>
+          </wp:anchor>
+        </w:drawing>
+      </w:r>
+      <w:r>
+        <w:rPr>
+          <w:rFonts w:ascii="Arial" w:hAnsi="Arial" w:cs="Arial"/>
+        </w:rPr>
+        <w:t>Por otra parte, un documento embebido es un documento incrustado sobre otro donde este pasa a ser propiedad del documento padre.</w:t>
+      </w:r>
+      <w:r>
+        <w:rPr>
+          <w:noProof/>
+        </w:rPr>
+        <w:t xml:space="preserve"> </w:t>
+      </w:r>
+    </w:p>
+    <w:p>
+      <w:pPr>
+        <w:jc w:val="both"/>
+        <w:rPr>
+          <w:rFonts w:ascii="Arial" w:hAnsi="Arial" w:cs="Arial"/>
+        </w:rPr>
+      </w:pPr>
+    </w:p>
+    <w:p>
+      <w:pPr>
+        <w:jc w:val="both"/>
+        <w:rPr>
+          <w:rFonts w:ascii="Arial" w:hAnsi="Arial" w:cs="Arial"/>
+        </w:rPr>
+      </w:pPr>
+    </w:p>
+    <w:p>
+      <w:pPr>
+        <w:jc w:val="both"/>
+        <w:rPr>
+          <w:rFonts w:ascii="Arial" w:hAnsi="Arial" w:cs="Arial"/>
+        </w:rPr>
+      </w:pPr>
+    </w:p>
+    <w:p>
+      <w:pPr>
+        <w:jc w:val="both"/>
+        <w:rPr>
+          <w:rFonts w:ascii="Arial" w:hAnsi="Arial" w:cs="Arial"/>
+        </w:rPr>
+      </w:pPr>
+    </w:p>
+    <w:p>
+      <w:pPr>
+        <w:jc w:val="both"/>
+        <w:rPr>
+          <w:rFonts w:ascii="Arial" w:hAnsi="Arial" w:cs="Arial"/>
+        </w:rPr>
+      </w:pPr>
+    </w:p>
+    <w:p>
+      <w:pPr>
+        <w:jc w:val="both"/>
+        <w:rPr>
+          <w:rFonts w:ascii="Arial" w:hAnsi="Arial" w:cs="Arial"/>
+        </w:rPr>
+      </w:pPr>
+    </w:p>
+    <w:p>
+      <w:pPr>
+        <w:jc w:val="both"/>
+        <w:rPr>
+          <w:rFonts w:ascii="Arial" w:hAnsi="Arial" w:cs="Arial"/>
+          <w:u w:val="single"/>
+        </w:rPr>
+      </w:pPr>
     </w:p>
     <w:sectPr>
       <w:pgSz w:w="12240" w:h="15840"/>

</xml_diff>